<commit_message>
Changes from the teaching
</commit_message>
<xml_diff>
--- a/lesson-react-35-flux/instructions/react-flux.docx
+++ b/lesson-react-35-flux/instructions/react-flux.docx
@@ -870,6 +870,7 @@
       <w:r>
         <w:rPr>
           <w:rFonts w:ascii="Menlo" w:hAnsi="Menlo" w:cs="Menlo"/>
+          <w:noProof/>
           <w:color w:val="000000"/>
           <w:sz w:val="18"/>
           <w:szCs w:val="18"/>
@@ -1423,8 +1424,13 @@
         <w:pStyle w:val="Step"/>
       </w:pPr>
       <w:r>
-        <w:t>In the above, remove the direct calls to the controller.  Insert a call to the TodoStore to register the method ( this._change ) to the store’s change listener.  Invoke the method to get all the todo items.</w:t>
-      </w:r>
+        <w:t xml:space="preserve">In the above, remove the direct calls to the controller.  Insert a call to the TodoStore to register the method ( this._change ) to the store’s change listener. </w:t>
+      </w:r>
+      <w:r>
+        <w:t xml:space="preserve"> Dispatch an Action to TODO_FIND_ALL to get the initial data.</w:t>
+      </w:r>
+      <w:bookmarkStart w:id="0" w:name="_GoBack"/>
+      <w:bookmarkEnd w:id="0"/>
     </w:p>
     <w:p>
       <w:pPr>
@@ -1504,6 +1510,9 @@
         </w:numPr>
       </w:pPr>
       <w:r>
+        <w:rPr>
+          <w:noProof/>
+        </w:rPr>
         <w:drawing>
           <wp:inline distT="0" distB="0" distL="0" distR="0" wp14:anchorId="787C9821" wp14:editId="75D4077A">
             <wp:extent cx="5486400" cy="712470"/>
@@ -1911,8 +1920,6 @@
       <w:r>
         <w:t>Could we have more than one event?  Perhaps an event that triggers when the number of events changes?  Perhaps the event could send the data to the event handler?</w:t>
       </w:r>
-      <w:bookmarkStart w:id="0" w:name="_GoBack"/>
-      <w:bookmarkEnd w:id="0"/>
     </w:p>
     <w:p>
       <w:pPr>
@@ -2008,7 +2015,7 @@
         <w:noProof/>
         <w:sz w:val="22"/>
       </w:rPr>
-      <w:t>6</w:t>
+      <w:t>5</w:t>
     </w:r>
     <w:r>
       <w:rPr>
@@ -4589,7 +4596,7 @@
 </file>
 
 <file path=customXml/itemProps1.xml><?xml version="1.0" encoding="utf-8"?>
-<ds:datastoreItem xmlns:ds="http://schemas.openxmlformats.org/officeDocument/2006/customXml" ds:itemID="{461DF44D-2F0A-2840-A723-1E3987D47B6B}">
+<ds:datastoreItem xmlns:ds="http://schemas.openxmlformats.org/officeDocument/2006/customXml" ds:itemID="{402B1E48-E7D2-FB47-BFDE-6DBC4C73BF44}">
   <ds:schemaRefs>
     <ds:schemaRef ds:uri="http://schemas.openxmlformats.org/officeDocument/2006/bibliography"/>
   </ds:schemaRefs>

</xml_diff>

<commit_message>
Changed from comments in last teach
</commit_message>
<xml_diff>
--- a/lesson-react-35-flux/instructions/react-flux.docx
+++ b/lesson-react-35-flux/instructions/react-flux.docx
@@ -85,7 +85,23 @@
         </w:numPr>
       </w:pPr>
       <w:r>
-        <w:t>Add a TodoStore which uses the todo-controller</w:t>
+        <w:t xml:space="preserve">Add a </w:t>
+      </w:r>
+      <w:proofErr w:type="spellStart"/>
+      <w:r>
+        <w:t>TodoStore</w:t>
+      </w:r>
+      <w:proofErr w:type="spellEnd"/>
+      <w:r>
+        <w:t xml:space="preserve"> which uses the </w:t>
+      </w:r>
+      <w:proofErr w:type="spellStart"/>
+      <w:r>
+        <w:t>todo</w:t>
+      </w:r>
+      <w:proofErr w:type="spellEnd"/>
+      <w:r>
+        <w:t>-controller</w:t>
       </w:r>
     </w:p>
     <w:p>
@@ -97,8 +113,21 @@
         </w:numPr>
       </w:pPr>
       <w:r>
-        <w:t>Add TodoStore CHANGE listenders</w:t>
-      </w:r>
+        <w:t xml:space="preserve">Add </w:t>
+      </w:r>
+      <w:proofErr w:type="spellStart"/>
+      <w:r>
+        <w:t>TodoStore</w:t>
+      </w:r>
+      <w:proofErr w:type="spellEnd"/>
+      <w:r>
+        <w:t xml:space="preserve"> CHANGE </w:t>
+      </w:r>
+      <w:proofErr w:type="spellStart"/>
+      <w:r>
+        <w:t>listenders</w:t>
+      </w:r>
+      <w:proofErr w:type="spellEnd"/>
     </w:p>
     <w:p>
       <w:pPr>
@@ -146,16 +175,39 @@
         <w:t>solution/react-app</w:t>
       </w:r>
       <w:r>
-        <w:t xml:space="preserve"> folder and start the application.  It should display an app with several components.  The &lt;Status&gt; component displays the number of TODO items while the &lt;Todos&gt; component displays the actual TODO application.  Start the app and view the page at </w:t>
-      </w:r>
-      <w:hyperlink r:id="rId8" w:history="1">
-        <w:r>
-          <w:rPr>
-            <w:rStyle w:val="Hyperlink"/>
-          </w:rPr>
-          <w:t>http://localhost:8000</w:t>
-        </w:r>
-      </w:hyperlink>
+        <w:t xml:space="preserve"> folder and start the application.  It should display an app with several components.  The &lt;Status&gt; component displays the number of TODO items while the &lt;</w:t>
+      </w:r>
+      <w:proofErr w:type="spellStart"/>
+      <w:r>
+        <w:t>Todos</w:t>
+      </w:r>
+      <w:proofErr w:type="spellEnd"/>
+      <w:r>
+        <w:t xml:space="preserve">&gt; component displays the actual TODO application.  Start the app and view the page at </w:t>
+      </w:r>
+      <w:r>
+        <w:fldChar w:fldCharType="begin"/>
+      </w:r>
+      <w:r>
+        <w:instrText>HYPERLINK "http://localhost:3000/"</w:instrText>
+      </w:r>
+      <w:r>
+        <w:fldChar w:fldCharType="separate"/>
+      </w:r>
+      <w:r>
+        <w:rPr>
+          <w:rStyle w:val="Hyperlink"/>
+        </w:rPr>
+        <w:t>http://localhost:3000/</w:t>
+      </w:r>
+      <w:r>
+        <w:rPr>
+          <w:rStyle w:val="Hyperlink"/>
+        </w:rPr>
+        <w:fldChar w:fldCharType="end"/>
+      </w:r>
+      <w:bookmarkStart w:id="0" w:name="_GoBack"/>
+      <w:bookmarkEnd w:id="0"/>
       <w:r>
         <w:t xml:space="preserve"> </w:t>
       </w:r>
@@ -177,8 +229,16 @@
         <w:rPr>
           <w:rStyle w:val="InlineCode"/>
         </w:rPr>
-        <w:t xml:space="preserve"> install</w:t>
-      </w:r>
+        <w:t xml:space="preserve"> </w:t>
+      </w:r>
+      <w:proofErr w:type="gramStart"/>
+      <w:r>
+        <w:rPr>
+          <w:rStyle w:val="InlineCode"/>
+        </w:rPr>
+        <w:t>install</w:t>
+      </w:r>
+      <w:proofErr w:type="gramEnd"/>
     </w:p>
     <w:p>
       <w:pPr>
@@ -197,8 +257,16 @@
         <w:rPr>
           <w:rStyle w:val="InlineCode"/>
         </w:rPr>
-        <w:t xml:space="preserve"> start</w:t>
-      </w:r>
+        <w:t xml:space="preserve"> </w:t>
+      </w:r>
+      <w:proofErr w:type="gramStart"/>
+      <w:r>
+        <w:rPr>
+          <w:rStyle w:val="InlineCode"/>
+        </w:rPr>
+        <w:t>start</w:t>
+      </w:r>
+      <w:proofErr w:type="gramEnd"/>
     </w:p>
     <w:p>
       <w:pPr>
@@ -244,7 +312,7 @@
                     <pic:cNvPicPr/>
                   </pic:nvPicPr>
                   <pic:blipFill>
-                    <a:blip r:embed="rId9"/>
+                    <a:blip r:embed="rId8"/>
                     <a:stretch>
                       <a:fillRect/>
                     </a:stretch>
@@ -271,7 +339,15 @@
       </w:pPr>
       <w:r>
         <w:lastRenderedPageBreak/>
-        <w:t>In the solution, Flux connects the &lt;Status&gt; and &lt;TodoContainer&gt;</w:t>
+        <w:t>In the solution, Flux connects the &lt;Status&gt; and &lt;</w:t>
+      </w:r>
+      <w:proofErr w:type="spellStart"/>
+      <w:r>
+        <w:t>TodoContainer</w:t>
+      </w:r>
+      <w:proofErr w:type="spellEnd"/>
+      <w:r>
+        <w:t>&gt;</w:t>
       </w:r>
     </w:p>
     <w:p>
@@ -326,9 +402,17 @@
         <w:t xml:space="preserve">  It should display </w:t>
       </w:r>
       <w:r>
-        <w:t xml:space="preserve">an app with several components.  The &lt;Status&gt; component displays the number of TODO items while the &lt;Todos&gt; component displays the actual TODO application.  Start the app and view the page at </w:t>
-      </w:r>
-      <w:hyperlink r:id="rId10" w:history="1">
+        <w:t>an app with several components.  The &lt;Status&gt; component displays the number of TODO items while the &lt;</w:t>
+      </w:r>
+      <w:proofErr w:type="spellStart"/>
+      <w:r>
+        <w:t>Todos</w:t>
+      </w:r>
+      <w:proofErr w:type="spellEnd"/>
+      <w:r>
+        <w:t xml:space="preserve">&gt; component displays the actual TODO application.  Start the app and view the page at </w:t>
+      </w:r>
+      <w:hyperlink r:id="rId9" w:history="1">
         <w:r>
           <w:rPr>
             <w:rStyle w:val="Hyperlink"/>
@@ -357,8 +441,16 @@
         <w:rPr>
           <w:rStyle w:val="InlineCode"/>
         </w:rPr>
-        <w:t xml:space="preserve"> install</w:t>
-      </w:r>
+        <w:t xml:space="preserve"> </w:t>
+      </w:r>
+      <w:proofErr w:type="gramStart"/>
+      <w:r>
+        <w:rPr>
+          <w:rStyle w:val="InlineCode"/>
+        </w:rPr>
+        <w:t>install</w:t>
+      </w:r>
+      <w:proofErr w:type="gramEnd"/>
     </w:p>
     <w:p>
       <w:pPr>
@@ -377,8 +469,16 @@
         <w:rPr>
           <w:rStyle w:val="InlineCode"/>
         </w:rPr>
-        <w:t xml:space="preserve"> start</w:t>
-      </w:r>
+        <w:t xml:space="preserve"> </w:t>
+      </w:r>
+      <w:proofErr w:type="gramStart"/>
+      <w:r>
+        <w:rPr>
+          <w:rStyle w:val="InlineCode"/>
+        </w:rPr>
+        <w:t>start</w:t>
+      </w:r>
+      <w:proofErr w:type="gramEnd"/>
     </w:p>
     <w:p>
       <w:pPr>
@@ -405,7 +505,15 @@
         <w:t>&gt;</w:t>
       </w:r>
       <w:r>
-        <w:t xml:space="preserve"> component as shown below.  Notice it divides the screen into two halves.  The left side contains the &lt;Status&gt; component and the right side contains the &lt;TodoContainer&gt; component.</w:t>
+        <w:t xml:space="preserve"> component as shown below.  Notice it divides the screen into two halves.  The left side contains the &lt;Status&gt; component and the right side contains the &lt;</w:t>
+      </w:r>
+      <w:proofErr w:type="spellStart"/>
+      <w:r>
+        <w:t>TodoContainer</w:t>
+      </w:r>
+      <w:proofErr w:type="spellEnd"/>
+      <w:r>
+        <w:t>&gt; component.</w:t>
       </w:r>
     </w:p>
     <w:p>
@@ -425,6 +533,223 @@
             <wp:extent cx="5486400" cy="2527935"/>
             <wp:effectExtent l="0" t="0" r="0" b="12065"/>
             <wp:docPr id="2" name="Picture 2"/>
+            <wp:cNvGraphicFramePr>
+              <a:graphicFrameLocks xmlns:a="http://schemas.openxmlformats.org/drawingml/2006/main" noChangeAspect="1"/>
+            </wp:cNvGraphicFramePr>
+            <a:graphic xmlns:a="http://schemas.openxmlformats.org/drawingml/2006/main">
+              <a:graphicData uri="http://schemas.openxmlformats.org/drawingml/2006/picture">
+                <pic:pic xmlns:pic="http://schemas.openxmlformats.org/drawingml/2006/picture">
+                  <pic:nvPicPr>
+                    <pic:cNvPr id="1" name=""/>
+                    <pic:cNvPicPr/>
+                  </pic:nvPicPr>
+                  <pic:blipFill>
+                    <a:blip r:embed="rId10"/>
+                    <a:stretch>
+                      <a:fillRect/>
+                    </a:stretch>
+                  </pic:blipFill>
+                  <pic:spPr>
+                    <a:xfrm>
+                      <a:off x="0" y="0"/>
+                      <a:ext cx="5486400" cy="2527935"/>
+                    </a:xfrm>
+                    <a:prstGeom prst="rect">
+                      <a:avLst/>
+                    </a:prstGeom>
+                  </pic:spPr>
+                </pic:pic>
+              </a:graphicData>
+            </a:graphic>
+          </wp:inline>
+        </w:drawing>
+      </w:r>
+    </w:p>
+    <w:p>
+      <w:pPr>
+        <w:pStyle w:val="Step"/>
+      </w:pPr>
+      <w:r>
+        <w:t>As indicated in the Best Practices section, the &lt;</w:t>
+      </w:r>
+      <w:proofErr w:type="spellStart"/>
+      <w:r>
+        <w:t>TodoContainer</w:t>
+      </w:r>
+      <w:proofErr w:type="spellEnd"/>
+      <w:r>
+        <w:t>&gt; isolates the business logic from t</w:t>
+      </w:r>
+      <w:r>
+        <w:t>he &lt;</w:t>
+      </w:r>
+      <w:proofErr w:type="spellStart"/>
+      <w:r>
+        <w:t>TodoList</w:t>
+      </w:r>
+      <w:proofErr w:type="spellEnd"/>
+      <w:r>
+        <w:t>&gt; component,</w:t>
+      </w:r>
+      <w:r>
+        <w:t xml:space="preserve"> a Presentation Component.</w:t>
+      </w:r>
+    </w:p>
+    <w:p>
+      <w:pPr>
+        <w:pStyle w:val="Step"/>
+      </w:pPr>
+      <w:r>
+        <w:t xml:space="preserve">Sharing information between independent components is the problem with </w:t>
+      </w:r>
+      <w:r>
+        <w:t>the current</w:t>
+      </w:r>
+      <w:r>
+        <w:t xml:space="preserve"> architecture.  Flux allows us to share a store which then calls the </w:t>
+      </w:r>
+      <w:proofErr w:type="spellStart"/>
+      <w:r>
+        <w:rPr>
+          <w:rStyle w:val="InlineCode"/>
+        </w:rPr>
+        <w:t>todoController</w:t>
+      </w:r>
+      <w:proofErr w:type="spellEnd"/>
+      <w:r>
+        <w:t xml:space="preserve"> to do the work.</w:t>
+      </w:r>
+    </w:p>
+    <w:p>
+      <w:pPr>
+        <w:pStyle w:val="Step"/>
+      </w:pPr>
+      <w:r>
+        <w:t>In our solution, the &lt;</w:t>
+      </w:r>
+      <w:proofErr w:type="spellStart"/>
+      <w:r>
+        <w:t>TodoContainer</w:t>
+      </w:r>
+      <w:proofErr w:type="spellEnd"/>
+      <w:r>
+        <w:t xml:space="preserve">&gt; will go through the Flux dispatcher to delegate the work to the store.  The store then delegates the CRUD work to the </w:t>
+      </w:r>
+      <w:proofErr w:type="spellStart"/>
+      <w:r>
+        <w:rPr>
+          <w:rStyle w:val="InlineCode"/>
+        </w:rPr>
+        <w:t>todoController</w:t>
+      </w:r>
+      <w:proofErr w:type="spellEnd"/>
+      <w:r>
+        <w:t xml:space="preserve">. </w:t>
+      </w:r>
+      <w:r>
+        <w:t xml:space="preserve"> Every component that cares about the store can register a listener which the store calls each time the contents change.</w:t>
+      </w:r>
+      <w:r>
+        <w:t xml:space="preserve"> This arrangement </w:t>
+      </w:r>
+      <w:r>
+        <w:lastRenderedPageBreak/>
+        <w:t>allows the &lt;Status&gt; component to also use the store and be informed when some Flux dispatcher act</w:t>
+      </w:r>
+      <w:r>
+        <w:t>ion changes the store.</w:t>
+      </w:r>
+    </w:p>
+    <w:p>
+      <w:pPr>
+        <w:pStyle w:val="Heading1"/>
+      </w:pPr>
+      <w:r>
+        <w:t>Examine</w:t>
+      </w:r>
+      <w:r>
+        <w:t xml:space="preserve"> the Dispatcher</w:t>
+      </w:r>
+    </w:p>
+    <w:p/>
+    <w:p>
+      <w:pPr>
+        <w:pStyle w:val="Step"/>
+      </w:pPr>
+      <w:r>
+        <w:t>In</w:t>
+      </w:r>
+      <w:r>
+        <w:t xml:space="preserve"> the </w:t>
+      </w:r>
+      <w:proofErr w:type="spellStart"/>
+      <w:r>
+        <w:rPr>
+          <w:rStyle w:val="InlineCode"/>
+        </w:rPr>
+        <w:t>src</w:t>
+      </w:r>
+      <w:proofErr w:type="spellEnd"/>
+      <w:r>
+        <w:rPr>
+          <w:rStyle w:val="InlineCode"/>
+        </w:rPr>
+        <w:t>/components/D</w:t>
+      </w:r>
+      <w:r>
+        <w:rPr>
+          <w:rStyle w:val="InlineCode"/>
+        </w:rPr>
+        <w:t>ispatcher.js</w:t>
+      </w:r>
+      <w:r>
+        <w:t xml:space="preserve"> file</w:t>
+      </w:r>
+      <w:r>
+        <w:t xml:space="preserve"> we use the Facebook Flux Dispatcher as shown below.</w:t>
+      </w:r>
+    </w:p>
+    <w:p>
+      <w:pPr>
+        <w:shd w:val="clear" w:color="auto" w:fill="FFFFFF"/>
+        <w:tabs>
+          <w:tab w:val="left" w:pos="916"/>
+          <w:tab w:val="left" w:pos="1832"/>
+          <w:tab w:val="left" w:pos="2748"/>
+          <w:tab w:val="left" w:pos="3664"/>
+          <w:tab w:val="left" w:pos="4580"/>
+          <w:tab w:val="left" w:pos="5496"/>
+          <w:tab w:val="left" w:pos="6412"/>
+          <w:tab w:val="left" w:pos="7328"/>
+          <w:tab w:val="left" w:pos="8244"/>
+          <w:tab w:val="left" w:pos="9160"/>
+          <w:tab w:val="left" w:pos="10076"/>
+          <w:tab w:val="left" w:pos="10992"/>
+          <w:tab w:val="left" w:pos="11908"/>
+          <w:tab w:val="left" w:pos="12824"/>
+          <w:tab w:val="left" w:pos="13740"/>
+          <w:tab w:val="left" w:pos="14656"/>
+        </w:tabs>
+        <w:rPr>
+          <w:rFonts w:ascii="Menlo" w:hAnsi="Menlo" w:cs="Menlo"/>
+          <w:color w:val="000000"/>
+          <w:sz w:val="18"/>
+          <w:szCs w:val="18"/>
+        </w:rPr>
+      </w:pPr>
+      <w:r>
+        <w:rPr>
+          <w:rFonts w:ascii="Menlo" w:hAnsi="Menlo" w:cs="Menlo"/>
+          <w:noProof/>
+          <w:color w:val="000000"/>
+          <w:sz w:val="18"/>
+          <w:szCs w:val="18"/>
+        </w:rPr>
+        <w:drawing>
+          <wp:inline distT="0" distB="0" distL="0" distR="0" wp14:anchorId="0977CB45" wp14:editId="7DC1CDCD">
+            <wp:extent cx="5486400" cy="756920"/>
+            <wp:effectExtent l="0" t="0" r="0" b="5080"/>
+            <wp:docPr id="3" name="Picture 3"/>
             <wp:cNvGraphicFramePr>
               <a:graphicFrameLocks xmlns:a="http://schemas.openxmlformats.org/drawingml/2006/main" noChangeAspect="1"/>
             </wp:cNvGraphicFramePr>
@@ -444,7 +769,7 @@
                   <pic:spPr>
                     <a:xfrm>
                       <a:off x="0" y="0"/>
-                      <a:ext cx="5486400" cy="2527935"/>
+                      <a:ext cx="5486400" cy="756920"/>
                     </a:xfrm>
                     <a:prstGeom prst="rect">
                       <a:avLst/>
@@ -455,114 +780,6 @@
             </a:graphic>
           </wp:inline>
         </w:drawing>
-      </w:r>
-    </w:p>
-    <w:p>
-      <w:pPr>
-        <w:pStyle w:val="Step"/>
-      </w:pPr>
-      <w:r>
-        <w:t>As indicated in the Best Practices section, the &lt;TodoContainer&gt; isolates the business logic from t</w:t>
-      </w:r>
-      <w:r>
-        <w:t>he &lt;TodoList&gt; component,</w:t>
-      </w:r>
-      <w:r>
-        <w:t xml:space="preserve"> a Presentation Component.</w:t>
-      </w:r>
-    </w:p>
-    <w:p>
-      <w:pPr>
-        <w:pStyle w:val="Step"/>
-      </w:pPr>
-      <w:r>
-        <w:t xml:space="preserve">Sharing information between independent components is the problem with </w:t>
-      </w:r>
-      <w:r>
-        <w:t>the current</w:t>
-      </w:r>
-      <w:r>
-        <w:t xml:space="preserve"> architecture.  Flux allows us to share a store which then calls the </w:t>
-      </w:r>
-      <w:r>
-        <w:rPr>
-          <w:rStyle w:val="InlineCode"/>
-        </w:rPr>
-        <w:t>todoController</w:t>
-      </w:r>
-      <w:r>
-        <w:t xml:space="preserve"> to do the work.</w:t>
-      </w:r>
-    </w:p>
-    <w:p>
-      <w:pPr>
-        <w:pStyle w:val="Step"/>
-      </w:pPr>
-      <w:r>
-        <w:t xml:space="preserve">In our solution, the &lt;TodoContainer&gt; will go through the Flux dispatcher to delegate the work to the store.  The store then delegates the CRUD work to the </w:t>
-      </w:r>
-      <w:r>
-        <w:rPr>
-          <w:rStyle w:val="InlineCode"/>
-        </w:rPr>
-        <w:t>todoController</w:t>
-      </w:r>
-      <w:r>
-        <w:t xml:space="preserve">. </w:t>
-      </w:r>
-      <w:r>
-        <w:t xml:space="preserve"> Every component that cares about the store can register a listener which the store calls each time the contents change.</w:t>
-      </w:r>
-      <w:r>
-        <w:t xml:space="preserve"> This arrangement </w:t>
-      </w:r>
-      <w:r>
-        <w:lastRenderedPageBreak/>
-        <w:t>allows the &lt;Status&gt; component to also use the store and be informed when some Flux dispatcher act</w:t>
-      </w:r>
-      <w:r>
-        <w:t>ion changes the store.</w:t>
-      </w:r>
-    </w:p>
-    <w:p>
-      <w:pPr>
-        <w:pStyle w:val="Heading1"/>
-      </w:pPr>
-      <w:r>
-        <w:t>Examine</w:t>
-      </w:r>
-      <w:r>
-        <w:t xml:space="preserve"> the Dispatcher</w:t>
-      </w:r>
-    </w:p>
-    <w:p/>
-    <w:p>
-      <w:pPr>
-        <w:pStyle w:val="Step"/>
-      </w:pPr>
-      <w:r>
-        <w:t>In</w:t>
-      </w:r>
-      <w:r>
-        <w:t xml:space="preserve"> the </w:t>
-      </w:r>
-      <w:r>
-        <w:rPr>
-          <w:rStyle w:val="InlineCode"/>
-        </w:rPr>
-        <w:t>src/components/D</w:t>
-      </w:r>
-      <w:r>
-        <w:rPr>
-          <w:rStyle w:val="InlineCode"/>
-        </w:rPr>
-        <w:t>ispatcher.js</w:t>
-      </w:r>
-      <w:r>
-        <w:t xml:space="preserve"> file</w:t>
-      </w:r>
-      <w:r>
-        <w:t xml:space="preserve"> we use the Facebook Flux Dispatcher as shown below.</w:t>
       </w:r>
     </w:p>
     <w:p>
@@ -593,6 +810,91 @@
           <w:szCs w:val="18"/>
         </w:rPr>
       </w:pPr>
+    </w:p>
+    <w:p>
+      <w:pPr>
+        <w:pStyle w:val="Step"/>
+      </w:pPr>
+      <w:r>
+        <w:t>Notice we are using the Facebook Flux Dispatcher.</w:t>
+      </w:r>
+    </w:p>
+    <w:p>
+      <w:pPr>
+        <w:pStyle w:val="Step"/>
+      </w:pPr>
+      <w:r>
+        <w:t>Examine</w:t>
+      </w:r>
+      <w:r>
+        <w:t xml:space="preserve"> the </w:t>
+      </w:r>
+      <w:proofErr w:type="spellStart"/>
+      <w:r>
+        <w:rPr>
+          <w:rStyle w:val="InlineCode"/>
+        </w:rPr>
+        <w:t>src</w:t>
+      </w:r>
+      <w:proofErr w:type="spellEnd"/>
+      <w:r>
+        <w:rPr>
+          <w:rStyle w:val="InlineCode"/>
+        </w:rPr>
+        <w:t>/</w:t>
+      </w:r>
+      <w:proofErr w:type="spellStart"/>
+      <w:r>
+        <w:rPr>
+          <w:rStyle w:val="InlineCode"/>
+        </w:rPr>
+        <w:t>todos</w:t>
+      </w:r>
+      <w:proofErr w:type="spellEnd"/>
+      <w:r>
+        <w:rPr>
+          <w:rStyle w:val="InlineCode"/>
+        </w:rPr>
+        <w:t>/todo-</w:t>
+      </w:r>
+      <w:r>
+        <w:rPr>
+          <w:rStyle w:val="InlineCode"/>
+        </w:rPr>
+        <w:t>constants.js</w:t>
+      </w:r>
+      <w:r>
+        <w:t xml:space="preserve"> file as it defines the action types we use.</w:t>
+      </w:r>
+    </w:p>
+    <w:p>
+      <w:pPr>
+        <w:shd w:val="clear" w:color="auto" w:fill="FFFFFF"/>
+        <w:tabs>
+          <w:tab w:val="left" w:pos="916"/>
+          <w:tab w:val="left" w:pos="1832"/>
+          <w:tab w:val="left" w:pos="2748"/>
+          <w:tab w:val="left" w:pos="3664"/>
+          <w:tab w:val="left" w:pos="4580"/>
+          <w:tab w:val="left" w:pos="5496"/>
+          <w:tab w:val="left" w:pos="6412"/>
+          <w:tab w:val="left" w:pos="7328"/>
+          <w:tab w:val="left" w:pos="8244"/>
+          <w:tab w:val="left" w:pos="9160"/>
+          <w:tab w:val="left" w:pos="10076"/>
+          <w:tab w:val="left" w:pos="10992"/>
+          <w:tab w:val="left" w:pos="11908"/>
+          <w:tab w:val="left" w:pos="12824"/>
+          <w:tab w:val="left" w:pos="13740"/>
+          <w:tab w:val="left" w:pos="14656"/>
+        </w:tabs>
+        <w:rPr>
+          <w:rFonts w:ascii="Menlo" w:hAnsi="Menlo" w:cs="Menlo"/>
+          <w:color w:val="000000"/>
+          <w:sz w:val="18"/>
+          <w:szCs w:val="18"/>
+        </w:rPr>
+      </w:pPr>
       <w:r>
         <w:rPr>
           <w:rFonts w:ascii="Menlo" w:hAnsi="Menlo" w:cs="Menlo"/>
@@ -602,10 +904,10 @@
           <w:szCs w:val="18"/>
         </w:rPr>
         <w:drawing>
-          <wp:inline distT="0" distB="0" distL="0" distR="0" wp14:anchorId="0977CB45" wp14:editId="7DC1CDCD">
-            <wp:extent cx="5486400" cy="756920"/>
-            <wp:effectExtent l="0" t="0" r="0" b="5080"/>
-            <wp:docPr id="3" name="Picture 3"/>
+          <wp:inline distT="0" distB="0" distL="0" distR="0" wp14:anchorId="1C0A32A3" wp14:editId="740CF59B">
+            <wp:extent cx="5486400" cy="1023620"/>
+            <wp:effectExtent l="0" t="0" r="0" b="0"/>
+            <wp:docPr id="4" name="Picture 4"/>
             <wp:cNvGraphicFramePr>
               <a:graphicFrameLocks xmlns:a="http://schemas.openxmlformats.org/drawingml/2006/main" noChangeAspect="1"/>
             </wp:cNvGraphicFramePr>
@@ -625,142 +927,6 @@
                   <pic:spPr>
                     <a:xfrm>
                       <a:off x="0" y="0"/>
-                      <a:ext cx="5486400" cy="756920"/>
-                    </a:xfrm>
-                    <a:prstGeom prst="rect">
-                      <a:avLst/>
-                    </a:prstGeom>
-                  </pic:spPr>
-                </pic:pic>
-              </a:graphicData>
-            </a:graphic>
-          </wp:inline>
-        </w:drawing>
-      </w:r>
-    </w:p>
-    <w:p>
-      <w:pPr>
-        <w:shd w:val="clear" w:color="auto" w:fill="FFFFFF"/>
-        <w:tabs>
-          <w:tab w:val="left" w:pos="916"/>
-          <w:tab w:val="left" w:pos="1832"/>
-          <w:tab w:val="left" w:pos="2748"/>
-          <w:tab w:val="left" w:pos="3664"/>
-          <w:tab w:val="left" w:pos="4580"/>
-          <w:tab w:val="left" w:pos="5496"/>
-          <w:tab w:val="left" w:pos="6412"/>
-          <w:tab w:val="left" w:pos="7328"/>
-          <w:tab w:val="left" w:pos="8244"/>
-          <w:tab w:val="left" w:pos="9160"/>
-          <w:tab w:val="left" w:pos="10076"/>
-          <w:tab w:val="left" w:pos="10992"/>
-          <w:tab w:val="left" w:pos="11908"/>
-          <w:tab w:val="left" w:pos="12824"/>
-          <w:tab w:val="left" w:pos="13740"/>
-          <w:tab w:val="left" w:pos="14656"/>
-        </w:tabs>
-        <w:rPr>
-          <w:rFonts w:ascii="Menlo" w:hAnsi="Menlo" w:cs="Menlo"/>
-          <w:color w:val="000000"/>
-          <w:sz w:val="18"/>
-          <w:szCs w:val="18"/>
-        </w:rPr>
-      </w:pPr>
-    </w:p>
-    <w:p>
-      <w:pPr>
-        <w:pStyle w:val="Step"/>
-      </w:pPr>
-      <w:r>
-        <w:t>Notice we are using the Facebook Flux Dispatcher.</w:t>
-      </w:r>
-    </w:p>
-    <w:p>
-      <w:pPr>
-        <w:pStyle w:val="Step"/>
-      </w:pPr>
-      <w:r>
-        <w:t>Examine</w:t>
-      </w:r>
-      <w:r>
-        <w:t xml:space="preserve"> the </w:t>
-      </w:r>
-      <w:r>
-        <w:rPr>
-          <w:rStyle w:val="InlineCode"/>
-        </w:rPr>
-        <w:t>src/todos/todo-</w:t>
-      </w:r>
-      <w:r>
-        <w:rPr>
-          <w:rStyle w:val="InlineCode"/>
-        </w:rPr>
-        <w:t>constants.js</w:t>
-      </w:r>
-      <w:r>
-        <w:t xml:space="preserve"> file as it defines the action types we use.</w:t>
-      </w:r>
-    </w:p>
-    <w:p>
-      <w:pPr>
-        <w:shd w:val="clear" w:color="auto" w:fill="FFFFFF"/>
-        <w:tabs>
-          <w:tab w:val="left" w:pos="916"/>
-          <w:tab w:val="left" w:pos="1832"/>
-          <w:tab w:val="left" w:pos="2748"/>
-          <w:tab w:val="left" w:pos="3664"/>
-          <w:tab w:val="left" w:pos="4580"/>
-          <w:tab w:val="left" w:pos="5496"/>
-          <w:tab w:val="left" w:pos="6412"/>
-          <w:tab w:val="left" w:pos="7328"/>
-          <w:tab w:val="left" w:pos="8244"/>
-          <w:tab w:val="left" w:pos="9160"/>
-          <w:tab w:val="left" w:pos="10076"/>
-          <w:tab w:val="left" w:pos="10992"/>
-          <w:tab w:val="left" w:pos="11908"/>
-          <w:tab w:val="left" w:pos="12824"/>
-          <w:tab w:val="left" w:pos="13740"/>
-          <w:tab w:val="left" w:pos="14656"/>
-        </w:tabs>
-        <w:rPr>
-          <w:rFonts w:ascii="Menlo" w:hAnsi="Menlo" w:cs="Menlo"/>
-          <w:color w:val="000000"/>
-          <w:sz w:val="18"/>
-          <w:szCs w:val="18"/>
-        </w:rPr>
-      </w:pPr>
-      <w:r>
-        <w:rPr>
-          <w:rFonts w:ascii="Menlo" w:hAnsi="Menlo" w:cs="Menlo"/>
-          <w:noProof/>
-          <w:color w:val="000000"/>
-          <w:sz w:val="18"/>
-          <w:szCs w:val="18"/>
-        </w:rPr>
-        <w:drawing>
-          <wp:inline distT="0" distB="0" distL="0" distR="0" wp14:anchorId="1C0A32A3" wp14:editId="740CF59B">
-            <wp:extent cx="5486400" cy="1023620"/>
-            <wp:effectExtent l="0" t="0" r="0" b="0"/>
-            <wp:docPr id="4" name="Picture 4"/>
-            <wp:cNvGraphicFramePr>
-              <a:graphicFrameLocks xmlns:a="http://schemas.openxmlformats.org/drawingml/2006/main" noChangeAspect="1"/>
-            </wp:cNvGraphicFramePr>
-            <a:graphic xmlns:a="http://schemas.openxmlformats.org/drawingml/2006/main">
-              <a:graphicData uri="http://schemas.openxmlformats.org/drawingml/2006/picture">
-                <pic:pic xmlns:pic="http://schemas.openxmlformats.org/drawingml/2006/picture">
-                  <pic:nvPicPr>
-                    <pic:cNvPr id="1" name=""/>
-                    <pic:cNvPicPr/>
-                  </pic:nvPicPr>
-                  <pic:blipFill>
-                    <a:blip r:embed="rId13"/>
-                    <a:stretch>
-                      <a:fillRect/>
-                    </a:stretch>
-                  </pic:blipFill>
-                  <pic:spPr>
-                    <a:xfrm>
-                      <a:off x="0" y="0"/>
                       <a:ext cx="5486400" cy="1023620"/>
                     </a:xfrm>
                     <a:prstGeom prst="rect">
@@ -781,21 +947,25 @@
       <w:r>
         <w:t xml:space="preserve">These are the </w:t>
       </w:r>
+      <w:proofErr w:type="spellStart"/>
       <w:r>
         <w:rPr>
           <w:rStyle w:val="InlineCode"/>
         </w:rPr>
         <w:t>actionType</w:t>
       </w:r>
+      <w:proofErr w:type="spellEnd"/>
       <w:r>
         <w:t xml:space="preserve"> values we use in the </w:t>
       </w:r>
+      <w:proofErr w:type="spellStart"/>
       <w:r>
         <w:rPr>
           <w:rStyle w:val="InlineCode"/>
         </w:rPr>
         <w:t>TodoStore</w:t>
       </w:r>
+      <w:proofErr w:type="spellEnd"/>
       <w:r>
         <w:t>.</w:t>
       </w:r>
@@ -805,7 +975,15 @@
         <w:pStyle w:val="Heading1"/>
       </w:pPr>
       <w:r>
-        <w:t>Modify the &lt;TodoStore&gt; Component</w:t>
+        <w:t>Modify the &lt;</w:t>
+      </w:r>
+      <w:proofErr w:type="spellStart"/>
+      <w:r>
+        <w:t>TodoStore</w:t>
+      </w:r>
+      <w:proofErr w:type="spellEnd"/>
+      <w:r>
+        <w:t>&gt; Component</w:t>
       </w:r>
     </w:p>
     <w:p/>
@@ -822,11 +1000,33 @@
       <w:r>
         <w:t xml:space="preserve"> </w:t>
       </w:r>
-      <w:r>
-        <w:rPr>
-          <w:rStyle w:val="InlineCode"/>
-        </w:rPr>
-        <w:t>src/todos/</w:t>
+      <w:proofErr w:type="spellStart"/>
+      <w:r>
+        <w:rPr>
+          <w:rStyle w:val="InlineCode"/>
+        </w:rPr>
+        <w:t>src</w:t>
+      </w:r>
+      <w:proofErr w:type="spellEnd"/>
+      <w:r>
+        <w:rPr>
+          <w:rStyle w:val="InlineCode"/>
+        </w:rPr>
+        <w:t>/</w:t>
+      </w:r>
+      <w:proofErr w:type="spellStart"/>
+      <w:r>
+        <w:rPr>
+          <w:rStyle w:val="InlineCode"/>
+        </w:rPr>
+        <w:t>todos</w:t>
+      </w:r>
+      <w:proofErr w:type="spellEnd"/>
+      <w:r>
+        <w:rPr>
+          <w:rStyle w:val="InlineCode"/>
+        </w:rPr>
+        <w:t>/</w:t>
       </w:r>
       <w:r>
         <w:rPr>
@@ -892,7 +1092,7 @@
                     <pic:cNvPicPr/>
                   </pic:nvPicPr>
                   <pic:blipFill>
-                    <a:blip r:embed="rId14"/>
+                    <a:blip r:embed="rId13"/>
                     <a:stretch>
                       <a:fillRect/>
                     </a:stretch>
@@ -924,7 +1124,15 @@
         <w:t xml:space="preserve"> defines the event the store emits when the model changes.  The mode</w:t>
       </w:r>
       <w:r>
-        <w:t>l is the array, todos, in line 13</w:t>
+        <w:t xml:space="preserve">l is the array, </w:t>
+      </w:r>
+      <w:proofErr w:type="spellStart"/>
+      <w:r>
+        <w:t>todos</w:t>
+      </w:r>
+      <w:proofErr w:type="spellEnd"/>
+      <w:r>
+        <w:t>, in line 13</w:t>
       </w:r>
       <w:r>
         <w:t>.</w:t>
@@ -938,7 +1146,102 @@
         <w:t>Line 15</w:t>
       </w:r>
       <w:r>
-        <w:t xml:space="preserve"> defines the TodoStore as an object that extends the EventEmitter and adds the four methods shown.  The getAll() method allows the components to get all the todos (duh…).  The registerChangeListener() and removeChangeListener() methods manages an array of listeners for the CHANGE_EVENT.  Each component registers itself on componentDidMount() and unregisters itself on componentWillUnmount().  The TodoStore invokes the listener callbacks when the todo array changes.</w:t>
+        <w:t xml:space="preserve"> defines the </w:t>
+      </w:r>
+      <w:proofErr w:type="spellStart"/>
+      <w:r>
+        <w:t>TodoStore</w:t>
+      </w:r>
+      <w:proofErr w:type="spellEnd"/>
+      <w:r>
+        <w:t xml:space="preserve"> as an object that extends the </w:t>
+      </w:r>
+      <w:proofErr w:type="spellStart"/>
+      <w:r>
+        <w:t>EventEmitter</w:t>
+      </w:r>
+      <w:proofErr w:type="spellEnd"/>
+      <w:r>
+        <w:t xml:space="preserve"> and adds the four methods shown.  The </w:t>
+      </w:r>
+      <w:proofErr w:type="spellStart"/>
+      <w:proofErr w:type="gramStart"/>
+      <w:r>
+        <w:t>getAll</w:t>
+      </w:r>
+      <w:proofErr w:type="spellEnd"/>
+      <w:r>
+        <w:t>(</w:t>
+      </w:r>
+      <w:proofErr w:type="gramEnd"/>
+      <w:r>
+        <w:t xml:space="preserve">) method allows the components to get all the </w:t>
+      </w:r>
+      <w:proofErr w:type="spellStart"/>
+      <w:r>
+        <w:t>todos</w:t>
+      </w:r>
+      <w:proofErr w:type="spellEnd"/>
+      <w:r>
+        <w:t xml:space="preserve"> (duh…).  The </w:t>
+      </w:r>
+      <w:proofErr w:type="spellStart"/>
+      <w:proofErr w:type="gramStart"/>
+      <w:r>
+        <w:t>registerChangeListener</w:t>
+      </w:r>
+      <w:proofErr w:type="spellEnd"/>
+      <w:r>
+        <w:t>(</w:t>
+      </w:r>
+      <w:proofErr w:type="gramEnd"/>
+      <w:r>
+        <w:t xml:space="preserve">) and </w:t>
+      </w:r>
+      <w:proofErr w:type="spellStart"/>
+      <w:r>
+        <w:t>removeChangeListener</w:t>
+      </w:r>
+      <w:proofErr w:type="spellEnd"/>
+      <w:r>
+        <w:t xml:space="preserve">() methods manages an array of listeners for the CHANGE_EVENT.  Each component registers itself on </w:t>
+      </w:r>
+      <w:proofErr w:type="spellStart"/>
+      <w:proofErr w:type="gramStart"/>
+      <w:r>
+        <w:t>componentDidMount</w:t>
+      </w:r>
+      <w:proofErr w:type="spellEnd"/>
+      <w:r>
+        <w:t>(</w:t>
+      </w:r>
+      <w:proofErr w:type="gramEnd"/>
+      <w:r>
+        <w:t xml:space="preserve">) and unregisters itself on </w:t>
+      </w:r>
+      <w:proofErr w:type="spellStart"/>
+      <w:r>
+        <w:t>componentWillUnmount</w:t>
+      </w:r>
+      <w:proofErr w:type="spellEnd"/>
+      <w:r>
+        <w:t xml:space="preserve">().  The </w:t>
+      </w:r>
+      <w:proofErr w:type="spellStart"/>
+      <w:r>
+        <w:t>TodoStore</w:t>
+      </w:r>
+      <w:proofErr w:type="spellEnd"/>
+      <w:r>
+        <w:t xml:space="preserve"> invokes the listener callbacks when the </w:t>
+      </w:r>
+      <w:proofErr w:type="spellStart"/>
+      <w:r>
+        <w:t>todo</w:t>
+      </w:r>
+      <w:proofErr w:type="spellEnd"/>
+      <w:r>
+        <w:t xml:space="preserve"> array changes.</w:t>
       </w:r>
     </w:p>
     <w:p>
@@ -948,11 +1251,16 @@
       <w:r>
         <w:t xml:space="preserve">The </w:t>
       </w:r>
+      <w:proofErr w:type="spellStart"/>
       <w:r>
         <w:t>Todo</w:t>
       </w:r>
       <w:r>
-        <w:t>Controller has not changed.</w:t>
+        <w:t>Controller</w:t>
+      </w:r>
+      <w:proofErr w:type="spellEnd"/>
+      <w:r>
+        <w:t xml:space="preserve"> has not changed.</w:t>
       </w:r>
     </w:p>
     <w:p>
@@ -962,11 +1270,27 @@
       <w:r>
         <w:t xml:space="preserve">The above is the store.  It only allows the clients to get all of the TODO list and register event listeners.  When the TODO list changes (via the Dispatcher shown later), the store will call all the registered event listeners.  The event listener will usually call </w:t>
       </w:r>
-      <w:r>
-        <w:rPr>
-          <w:rStyle w:val="InlineCode"/>
-        </w:rPr>
-        <w:t>getAll()</w:t>
+      <w:proofErr w:type="spellStart"/>
+      <w:proofErr w:type="gramStart"/>
+      <w:r>
+        <w:rPr>
+          <w:rStyle w:val="InlineCode"/>
+        </w:rPr>
+        <w:t>getAll</w:t>
+      </w:r>
+      <w:proofErr w:type="spellEnd"/>
+      <w:r>
+        <w:rPr>
+          <w:rStyle w:val="InlineCode"/>
+        </w:rPr>
+        <w:t>(</w:t>
+      </w:r>
+      <w:proofErr w:type="gramEnd"/>
+      <w:r>
+        <w:rPr>
+          <w:rStyle w:val="InlineCode"/>
+        </w:rPr>
+        <w:t>)</w:t>
       </w:r>
       <w:r>
         <w:t xml:space="preserve"> to grab the current list of TODO items.</w:t>
@@ -998,6 +1322,419 @@
             <wp:extent cx="5486400" cy="3780790"/>
             <wp:effectExtent l="0" t="0" r="0" b="3810"/>
             <wp:docPr id="6" name="Picture 6"/>
+            <wp:cNvGraphicFramePr>
+              <a:graphicFrameLocks xmlns:a="http://schemas.openxmlformats.org/drawingml/2006/main" noChangeAspect="1"/>
+            </wp:cNvGraphicFramePr>
+            <a:graphic xmlns:a="http://schemas.openxmlformats.org/drawingml/2006/main">
+              <a:graphicData uri="http://schemas.openxmlformats.org/drawingml/2006/picture">
+                <pic:pic xmlns:pic="http://schemas.openxmlformats.org/drawingml/2006/picture">
+                  <pic:nvPicPr>
+                    <pic:cNvPr id="1" name=""/>
+                    <pic:cNvPicPr/>
+                  </pic:nvPicPr>
+                  <pic:blipFill>
+                    <a:blip r:embed="rId14"/>
+                    <a:stretch>
+                      <a:fillRect/>
+                    </a:stretch>
+                  </pic:blipFill>
+                  <pic:spPr>
+                    <a:xfrm>
+                      <a:off x="0" y="0"/>
+                      <a:ext cx="5486400" cy="3780790"/>
+                    </a:xfrm>
+                    <a:prstGeom prst="rect">
+                      <a:avLst/>
+                    </a:prstGeom>
+                  </pic:spPr>
+                </pic:pic>
+              </a:graphicData>
+            </a:graphic>
+          </wp:inline>
+        </w:drawing>
+      </w:r>
+    </w:p>
+    <w:p>
+      <w:pPr>
+        <w:shd w:val="clear" w:color="auto" w:fill="FFFFFF"/>
+        <w:tabs>
+          <w:tab w:val="left" w:pos="916"/>
+          <w:tab w:val="left" w:pos="1832"/>
+          <w:tab w:val="left" w:pos="2748"/>
+          <w:tab w:val="left" w:pos="3664"/>
+          <w:tab w:val="left" w:pos="4580"/>
+          <w:tab w:val="left" w:pos="5496"/>
+          <w:tab w:val="left" w:pos="6412"/>
+          <w:tab w:val="left" w:pos="7328"/>
+          <w:tab w:val="left" w:pos="8244"/>
+          <w:tab w:val="left" w:pos="9160"/>
+          <w:tab w:val="left" w:pos="10076"/>
+          <w:tab w:val="left" w:pos="10992"/>
+          <w:tab w:val="left" w:pos="11908"/>
+          <w:tab w:val="left" w:pos="12824"/>
+          <w:tab w:val="left" w:pos="13740"/>
+          <w:tab w:val="left" w:pos="14656"/>
+        </w:tabs>
+        <w:rPr>
+          <w:rFonts w:ascii="Menlo" w:hAnsi="Menlo" w:cs="Menlo"/>
+          <w:color w:val="000000"/>
+          <w:sz w:val="18"/>
+          <w:szCs w:val="18"/>
+        </w:rPr>
+      </w:pPr>
+    </w:p>
+    <w:p>
+      <w:pPr>
+        <w:pStyle w:val="Step"/>
+      </w:pPr>
+      <w:r>
+        <w:t xml:space="preserve">The above registers the </w:t>
+      </w:r>
+      <w:proofErr w:type="spellStart"/>
+      <w:r>
+        <w:t>TodoStore</w:t>
+      </w:r>
+      <w:proofErr w:type="spellEnd"/>
+      <w:r>
+        <w:t xml:space="preserve"> with the Dispatcher.  The client invokes the Dispatcher with</w:t>
+      </w:r>
+      <w:r>
+        <w:t xml:space="preserve"> the appropriate action object using </w:t>
+      </w:r>
+      <w:proofErr w:type="spellStart"/>
+      <w:r>
+        <w:rPr>
+          <w:rStyle w:val="InlineCode"/>
+        </w:rPr>
+        <w:t>Dispatcher.dispatch</w:t>
+      </w:r>
+      <w:proofErr w:type="spellEnd"/>
+      <w:proofErr w:type="gramStart"/>
+      <w:r>
+        <w:rPr>
+          <w:rStyle w:val="InlineCode"/>
+        </w:rPr>
+        <w:t>( ACTION</w:t>
+      </w:r>
+      <w:proofErr w:type="gramEnd"/>
+      <w:r>
+        <w:rPr>
+          <w:rStyle w:val="InlineCode"/>
+        </w:rPr>
+        <w:t xml:space="preserve"> ).</w:t>
+      </w:r>
+      <w:r>
+        <w:t xml:space="preserve"> The Dispatcher uses the switch statement to invoke the appropriate controller method.  </w:t>
+      </w:r>
+    </w:p>
+    <w:p>
+      <w:pPr>
+        <w:pStyle w:val="Step"/>
+      </w:pPr>
+      <w:r>
+        <w:t>For each action type, enter the code to delegate the work to the controller. It should save</w:t>
+      </w:r>
+      <w:r>
+        <w:t xml:space="preserve"> the results into the global variable, </w:t>
+      </w:r>
+      <w:proofErr w:type="spellStart"/>
+      <w:r>
+        <w:rPr>
+          <w:rStyle w:val="InlineCode"/>
+        </w:rPr>
+        <w:t>todos</w:t>
+      </w:r>
+      <w:proofErr w:type="spellEnd"/>
+      <w:r>
+        <w:t xml:space="preserve"> and fire the event using the function, </w:t>
+      </w:r>
+      <w:proofErr w:type="spellStart"/>
+      <w:proofErr w:type="gramStart"/>
+      <w:r>
+        <w:t>emitChangeEvent</w:t>
+      </w:r>
+      <w:proofErr w:type="spellEnd"/>
+      <w:r>
+        <w:t>(</w:t>
+      </w:r>
+      <w:proofErr w:type="gramEnd"/>
+      <w:r>
+        <w:t>) provided.</w:t>
+      </w:r>
+      <w:r>
+        <w:t xml:space="preserve"> </w:t>
+      </w:r>
+      <w:r>
+        <w:t xml:space="preserve"> </w:t>
+      </w:r>
+      <w:r>
+        <w:t xml:space="preserve">NOTE: each action </w:t>
+      </w:r>
+      <w:r>
+        <w:t>object has a different set of properties based on th</w:t>
+      </w:r>
+      <w:r>
+        <w:t>e requirements of the controller</w:t>
+      </w:r>
+      <w:r>
+        <w:t>.  Some require just the id, some require the entire TODO item, etc.</w:t>
+      </w:r>
+    </w:p>
+    <w:p>
+      <w:pPr>
+        <w:pStyle w:val="Heading1"/>
+      </w:pPr>
+      <w:r>
+        <w:t xml:space="preserve">Integrate Flux with the </w:t>
+      </w:r>
+      <w:r>
+        <w:t>Components</w:t>
+      </w:r>
+    </w:p>
+    <w:p/>
+    <w:p>
+      <w:r>
+        <w:t>Of the four components, two of them (</w:t>
+      </w:r>
+      <w:r>
+        <w:rPr>
+          <w:rStyle w:val="InlineCode"/>
+        </w:rPr>
+        <w:t>H</w:t>
+      </w:r>
+      <w:r>
+        <w:rPr>
+          <w:rStyle w:val="InlineCode"/>
+        </w:rPr>
+        <w:t>ome.js</w:t>
+      </w:r>
+      <w:r>
+        <w:t xml:space="preserve"> and </w:t>
+      </w:r>
+      <w:r>
+        <w:rPr>
+          <w:rStyle w:val="InlineCode"/>
+        </w:rPr>
+        <w:t>L</w:t>
+      </w:r>
+      <w:r>
+        <w:rPr>
+          <w:rStyle w:val="InlineCode"/>
+        </w:rPr>
+        <w:t>ayout.js</w:t>
+      </w:r>
+      <w:r>
+        <w:t>) do not change.  The &lt;Status&gt; component</w:t>
+      </w:r>
+      <w:r>
+        <w:t xml:space="preserve"> </w:t>
+      </w:r>
+      <w:proofErr w:type="gramStart"/>
+      <w:r>
+        <w:t>(</w:t>
+      </w:r>
+      <w:r>
+        <w:rPr>
+          <w:rStyle w:val="InlineCode"/>
+        </w:rPr>
+        <w:t xml:space="preserve"> </w:t>
+      </w:r>
+      <w:proofErr w:type="spellStart"/>
+      <w:r>
+        <w:rPr>
+          <w:rStyle w:val="InlineCode"/>
+        </w:rPr>
+        <w:t>src</w:t>
+      </w:r>
+      <w:proofErr w:type="spellEnd"/>
+      <w:r>
+        <w:rPr>
+          <w:rStyle w:val="InlineCode"/>
+        </w:rPr>
+        <w:t>/components/</w:t>
+      </w:r>
+      <w:r>
+        <w:rPr>
+          <w:rStyle w:val="InlineCode"/>
+        </w:rPr>
+        <w:t>S</w:t>
+      </w:r>
+      <w:r>
+        <w:rPr>
+          <w:rStyle w:val="InlineCode"/>
+        </w:rPr>
+        <w:t>tatus.js</w:t>
+      </w:r>
+      <w:proofErr w:type="gramEnd"/>
+      <w:r>
+        <w:t>) now registers an event listener so that it knows when the TODO list changes, but does NOT directly</w:t>
+      </w:r>
+      <w:r>
+        <w:t xml:space="preserve"> change the list.  The &lt;</w:t>
+      </w:r>
+      <w:proofErr w:type="spellStart"/>
+      <w:r>
+        <w:t>TodoContainer</w:t>
+      </w:r>
+      <w:proofErr w:type="spellEnd"/>
+      <w:r>
+        <w:t>&gt; component (</w:t>
+      </w:r>
+      <w:proofErr w:type="spellStart"/>
+      <w:r>
+        <w:rPr>
+          <w:rStyle w:val="InlineCode"/>
+        </w:rPr>
+        <w:t>src</w:t>
+      </w:r>
+      <w:proofErr w:type="spellEnd"/>
+      <w:r>
+        <w:rPr>
+          <w:rStyle w:val="InlineCode"/>
+        </w:rPr>
+        <w:t>/</w:t>
+      </w:r>
+      <w:proofErr w:type="spellStart"/>
+      <w:r>
+        <w:rPr>
+          <w:rStyle w:val="InlineCode"/>
+        </w:rPr>
+        <w:t>todos</w:t>
+      </w:r>
+      <w:proofErr w:type="spellEnd"/>
+      <w:r>
+        <w:rPr>
+          <w:rStyle w:val="InlineCode"/>
+        </w:rPr>
+        <w:t>/</w:t>
+      </w:r>
+      <w:r>
+        <w:rPr>
+          <w:rStyle w:val="InlineCode"/>
+        </w:rPr>
+        <w:t>TodoContainer</w:t>
+      </w:r>
+      <w:r>
+        <w:rPr>
+          <w:rStyle w:val="InlineCode"/>
+        </w:rPr>
+        <w:t>.js</w:t>
+      </w:r>
+      <w:r>
+        <w:t>) now registers an event listener AND refactors all controller calls to go through the Dispatcher.</w:t>
+      </w:r>
+    </w:p>
+    <w:p/>
+    <w:p>
+      <w:pPr>
+        <w:pStyle w:val="Heading1"/>
+      </w:pPr>
+      <w:r>
+        <w:lastRenderedPageBreak/>
+        <w:t>Modify the &lt;</w:t>
+      </w:r>
+      <w:proofErr w:type="spellStart"/>
+      <w:r>
+        <w:t>TodoContainer</w:t>
+      </w:r>
+      <w:proofErr w:type="spellEnd"/>
+      <w:r>
+        <w:t>&gt; Component</w:t>
+      </w:r>
+    </w:p>
+    <w:p/>
+    <w:p>
+      <w:pPr>
+        <w:pStyle w:val="Step"/>
+      </w:pPr>
+      <w:r>
+        <w:t xml:space="preserve">Examine each section of the </w:t>
+      </w:r>
+      <w:r>
+        <w:t>&lt;</w:t>
+      </w:r>
+      <w:r>
+        <w:rPr>
+          <w:rStyle w:val="InlineCode"/>
+        </w:rPr>
+        <w:t xml:space="preserve"> </w:t>
+      </w:r>
+      <w:proofErr w:type="spellStart"/>
+      <w:r>
+        <w:rPr>
+          <w:rStyle w:val="InlineCode"/>
+        </w:rPr>
+        <w:t>TodoContainer</w:t>
+      </w:r>
+      <w:proofErr w:type="spellEnd"/>
+      <w:r>
+        <w:t xml:space="preserve"> </w:t>
+      </w:r>
+      <w:r>
+        <w:t xml:space="preserve">&gt; component defined in </w:t>
+      </w:r>
+      <w:proofErr w:type="spellStart"/>
+      <w:r>
+        <w:rPr>
+          <w:rStyle w:val="InlineCode"/>
+        </w:rPr>
+        <w:t>src</w:t>
+      </w:r>
+      <w:proofErr w:type="spellEnd"/>
+      <w:r>
+        <w:rPr>
+          <w:rStyle w:val="InlineCode"/>
+        </w:rPr>
+        <w:t>/</w:t>
+      </w:r>
+      <w:proofErr w:type="spellStart"/>
+      <w:r>
+        <w:rPr>
+          <w:rStyle w:val="InlineCode"/>
+        </w:rPr>
+        <w:t>todos</w:t>
+      </w:r>
+      <w:proofErr w:type="spellEnd"/>
+      <w:r>
+        <w:rPr>
+          <w:rStyle w:val="InlineCode"/>
+        </w:rPr>
+        <w:t>/</w:t>
+      </w:r>
+      <w:r>
+        <w:rPr>
+          <w:rStyle w:val="InlineCode"/>
+        </w:rPr>
+        <w:t>TodoContainer</w:t>
+      </w:r>
+      <w:r>
+        <w:rPr>
+          <w:rStyle w:val="InlineCode"/>
+        </w:rPr>
+        <w:t>.js</w:t>
+      </w:r>
+      <w:r>
+        <w:t>.</w:t>
+      </w:r>
+    </w:p>
+    <w:p>
+      <w:pPr>
+        <w:pStyle w:val="Step"/>
+        <w:numPr>
+          <w:ilvl w:val="0"/>
+          <w:numId w:val="0"/>
+        </w:numPr>
+        <w:ind w:left="360" w:hanging="360"/>
+      </w:pPr>
+      <w:r>
+        <w:rPr>
+          <w:noProof/>
+        </w:rPr>
+        <w:drawing>
+          <wp:inline distT="0" distB="0" distL="0" distR="0" wp14:anchorId="4CABD29C" wp14:editId="7A895092">
+            <wp:extent cx="5486400" cy="687705"/>
+            <wp:effectExtent l="0" t="0" r="0" b="0"/>
+            <wp:docPr id="7" name="Picture 7"/>
             <wp:cNvGraphicFramePr>
               <a:graphicFrameLocks xmlns:a="http://schemas.openxmlformats.org/drawingml/2006/main" noChangeAspect="1"/>
             </wp:cNvGraphicFramePr>
@@ -1017,7 +1754,7 @@
                   <pic:spPr>
                     <a:xfrm>
                       <a:off x="0" y="0"/>
-                      <a:ext cx="5486400" cy="3780790"/>
+                      <a:ext cx="5486400" cy="687705"/>
                     </a:xfrm>
                     <a:prstGeom prst="rect">
                       <a:avLst/>
@@ -1064,222 +1801,15 @@
         <w:pStyle w:val="Step"/>
       </w:pPr>
       <w:r>
-        <w:t>The above registers the TodoStore with the Dispatcher.  The client invokes the Dispatcher with</w:t>
-      </w:r>
-      <w:r>
-        <w:t xml:space="preserve"> the appropriate action object using </w:t>
-      </w:r>
-      <w:r>
-        <w:rPr>
-          <w:rStyle w:val="InlineCode"/>
-        </w:rPr>
-        <w:t>Dispatcher.dispatch( ACTION ).</w:t>
-      </w:r>
-      <w:r>
-        <w:t xml:space="preserve"> The Dispatcher uses the switch statement to invoke the appropriate controller method.  </w:t>
-      </w:r>
-    </w:p>
-    <w:p>
-      <w:pPr>
-        <w:pStyle w:val="Step"/>
-      </w:pPr>
-      <w:r>
-        <w:t>For each action type, enter the code to delegate the work to the controller. It should save</w:t>
-      </w:r>
-      <w:r>
-        <w:t xml:space="preserve"> the results into the global variable, </w:t>
-      </w:r>
-      <w:r>
-        <w:rPr>
-          <w:rStyle w:val="InlineCode"/>
-        </w:rPr>
-        <w:t>todos</w:t>
-      </w:r>
-      <w:r>
-        <w:t xml:space="preserve"> and fire the event using the function, emitChangeEvent() provided.</w:t>
-      </w:r>
-      <w:r>
-        <w:t xml:space="preserve"> </w:t>
-      </w:r>
-      <w:r>
-        <w:t xml:space="preserve"> </w:t>
-      </w:r>
-      <w:r>
-        <w:t xml:space="preserve">NOTE: each action </w:t>
-      </w:r>
-      <w:r>
-        <w:t>object has a different set of properties based on th</w:t>
-      </w:r>
-      <w:r>
-        <w:t>e requirements of the controller</w:t>
-      </w:r>
-      <w:r>
-        <w:t>.  Some require just the id, some require the entire TODO item, etc.</w:t>
-      </w:r>
-    </w:p>
-    <w:p>
-      <w:pPr>
-        <w:pStyle w:val="Heading1"/>
-      </w:pPr>
-      <w:r>
-        <w:t xml:space="preserve">Integrate Flux with the </w:t>
-      </w:r>
-      <w:r>
-        <w:t>Components</w:t>
-      </w:r>
-    </w:p>
-    <w:p/>
-    <w:p>
-      <w:r>
-        <w:t>Of the four components, two of them (</w:t>
-      </w:r>
-      <w:r>
-        <w:rPr>
-          <w:rStyle w:val="InlineCode"/>
-        </w:rPr>
-        <w:t>H</w:t>
-      </w:r>
-      <w:r>
-        <w:rPr>
-          <w:rStyle w:val="InlineCode"/>
-        </w:rPr>
-        <w:t>ome.js</w:t>
-      </w:r>
-      <w:r>
-        <w:t xml:space="preserve"> and </w:t>
-      </w:r>
-      <w:r>
-        <w:rPr>
-          <w:rStyle w:val="InlineCode"/>
-        </w:rPr>
-        <w:t>L</w:t>
-      </w:r>
-      <w:r>
-        <w:rPr>
-          <w:rStyle w:val="InlineCode"/>
-        </w:rPr>
-        <w:t>ayout.js</w:t>
-      </w:r>
-      <w:r>
-        <w:t>) do not change.  The &lt;Status&gt; component</w:t>
-      </w:r>
-      <w:r>
-        <w:t xml:space="preserve"> (</w:t>
-      </w:r>
-      <w:r>
-        <w:rPr>
-          <w:rStyle w:val="InlineCode"/>
-        </w:rPr>
-        <w:t xml:space="preserve"> src/components/</w:t>
-      </w:r>
-      <w:r>
-        <w:rPr>
-          <w:rStyle w:val="InlineCode"/>
-        </w:rPr>
-        <w:t>S</w:t>
-      </w:r>
-      <w:r>
-        <w:rPr>
-          <w:rStyle w:val="InlineCode"/>
-        </w:rPr>
-        <w:t>tatus.js</w:t>
-      </w:r>
-      <w:r>
-        <w:t>) now registers an event listener so that it knows when the TODO list changes, but does NOT directly</w:t>
-      </w:r>
-      <w:r>
-        <w:t xml:space="preserve"> change the list.  The &lt;TodoContainer</w:t>
-      </w:r>
-      <w:r>
-        <w:t>&gt; component (</w:t>
-      </w:r>
-      <w:r>
-        <w:rPr>
-          <w:rStyle w:val="InlineCode"/>
-        </w:rPr>
-        <w:t>src/todos</w:t>
-      </w:r>
-      <w:r>
-        <w:rPr>
-          <w:rStyle w:val="InlineCode"/>
-        </w:rPr>
-        <w:t>/</w:t>
-      </w:r>
-      <w:r>
-        <w:rPr>
-          <w:rStyle w:val="InlineCode"/>
-        </w:rPr>
-        <w:t>TodoContainer</w:t>
-      </w:r>
-      <w:r>
-        <w:rPr>
-          <w:rStyle w:val="InlineCode"/>
-        </w:rPr>
-        <w:t>.js</w:t>
-      </w:r>
-      <w:r>
-        <w:t>) now registers an event listener AND refactors all controller calls to go through the Dispatcher.</w:t>
-      </w:r>
-    </w:p>
-    <w:p/>
-    <w:p>
-      <w:pPr>
-        <w:pStyle w:val="Heading1"/>
-      </w:pPr>
-      <w:r>
-        <w:lastRenderedPageBreak/>
-        <w:t>Modify the &lt;TodoContainer&gt; Component</w:t>
-      </w:r>
-    </w:p>
-    <w:p/>
-    <w:p>
-      <w:pPr>
-        <w:pStyle w:val="Step"/>
-      </w:pPr>
-      <w:r>
-        <w:t xml:space="preserve">Examine each section of the </w:t>
-      </w:r>
-      <w:r>
-        <w:t>&lt;</w:t>
-      </w:r>
-      <w:r>
-        <w:rPr>
-          <w:rStyle w:val="InlineCode"/>
-        </w:rPr>
-        <w:t xml:space="preserve"> </w:t>
-      </w:r>
-      <w:r>
-        <w:rPr>
-          <w:rStyle w:val="InlineCode"/>
-        </w:rPr>
-        <w:t>TodoContainer</w:t>
-      </w:r>
-      <w:r>
-        <w:t xml:space="preserve"> </w:t>
-      </w:r>
-      <w:r>
-        <w:t xml:space="preserve">&gt; component defined in </w:t>
-      </w:r>
-      <w:r>
-        <w:rPr>
-          <w:rStyle w:val="InlineCode"/>
-        </w:rPr>
-        <w:t>src/todos/</w:t>
-      </w:r>
-      <w:r>
-        <w:rPr>
-          <w:rStyle w:val="InlineCode"/>
-        </w:rPr>
-        <w:t>TodoContainer</w:t>
-      </w:r>
-      <w:r>
-        <w:rPr>
-          <w:rStyle w:val="InlineCode"/>
-        </w:rPr>
-        <w:t>.js</w:t>
-      </w:r>
-      <w:r>
-        <w:t>.</w:t>
+        <w:t xml:space="preserve">In the above, import the </w:t>
+      </w:r>
+      <w:proofErr w:type="spellStart"/>
+      <w:r>
+        <w:t>TodoStore</w:t>
+      </w:r>
+      <w:proofErr w:type="spellEnd"/>
+      <w:r>
+        <w:t xml:space="preserve"> and the Dispatcher</w:t>
       </w:r>
     </w:p>
     <w:p>
@@ -1296,10 +1826,10 @@
           <w:noProof/>
         </w:rPr>
         <w:drawing>
-          <wp:inline distT="0" distB="0" distL="0" distR="0" wp14:anchorId="4CABD29C" wp14:editId="7A895092">
-            <wp:extent cx="5486400" cy="687705"/>
-            <wp:effectExtent l="0" t="0" r="0" b="0"/>
-            <wp:docPr id="7" name="Picture 7"/>
+          <wp:inline distT="0" distB="0" distL="0" distR="0" wp14:anchorId="21FEC027" wp14:editId="005A2ED7">
+            <wp:extent cx="5486400" cy="1343025"/>
+            <wp:effectExtent l="0" t="0" r="0" b="3175"/>
+            <wp:docPr id="8" name="Picture 8"/>
             <wp:cNvGraphicFramePr>
               <a:graphicFrameLocks xmlns:a="http://schemas.openxmlformats.org/drawingml/2006/main" noChangeAspect="1"/>
             </wp:cNvGraphicFramePr>
@@ -1319,7 +1849,7 @@
                   <pic:spPr>
                     <a:xfrm>
                       <a:off x="0" y="0"/>
-                      <a:ext cx="5486400" cy="687705"/>
+                      <a:ext cx="5486400" cy="1343025"/>
                     </a:xfrm>
                     <a:prstGeom prst="rect">
                       <a:avLst/>
@@ -1334,39 +1864,37 @@
     </w:p>
     <w:p>
       <w:pPr>
-        <w:shd w:val="clear" w:color="auto" w:fill="FFFFFF"/>
-        <w:tabs>
-          <w:tab w:val="left" w:pos="916"/>
-          <w:tab w:val="left" w:pos="1832"/>
-          <w:tab w:val="left" w:pos="2748"/>
-          <w:tab w:val="left" w:pos="3664"/>
-          <w:tab w:val="left" w:pos="4580"/>
-          <w:tab w:val="left" w:pos="5496"/>
-          <w:tab w:val="left" w:pos="6412"/>
-          <w:tab w:val="left" w:pos="7328"/>
-          <w:tab w:val="left" w:pos="8244"/>
-          <w:tab w:val="left" w:pos="9160"/>
-          <w:tab w:val="left" w:pos="10076"/>
-          <w:tab w:val="left" w:pos="10992"/>
-          <w:tab w:val="left" w:pos="11908"/>
-          <w:tab w:val="left" w:pos="12824"/>
-          <w:tab w:val="left" w:pos="13740"/>
-          <w:tab w:val="left" w:pos="14656"/>
-        </w:tabs>
-        <w:rPr>
-          <w:rFonts w:ascii="Menlo" w:hAnsi="Menlo" w:cs="Menlo"/>
-          <w:color w:val="000000"/>
-          <w:sz w:val="18"/>
-          <w:szCs w:val="18"/>
-        </w:rPr>
-      </w:pPr>
-    </w:p>
-    <w:p>
-      <w:pPr>
         <w:pStyle w:val="Step"/>
       </w:pPr>
       <w:r>
-        <w:t>In the above, import the TodoStore and the Dispatcher</w:t>
+        <w:t xml:space="preserve">In the above, remove the direct calls to the controller.  Insert a call to the </w:t>
+      </w:r>
+      <w:proofErr w:type="spellStart"/>
+      <w:r>
+        <w:t>TodoStore</w:t>
+      </w:r>
+      <w:proofErr w:type="spellEnd"/>
+      <w:r>
+        <w:t xml:space="preserve"> to register the method </w:t>
+      </w:r>
+      <w:proofErr w:type="gramStart"/>
+      <w:r>
+        <w:t xml:space="preserve">( </w:t>
+      </w:r>
+      <w:proofErr w:type="spellStart"/>
+      <w:r>
+        <w:t>this</w:t>
+      </w:r>
+      <w:proofErr w:type="gramEnd"/>
+      <w:r>
+        <w:t>._change</w:t>
+      </w:r>
+      <w:proofErr w:type="spellEnd"/>
+      <w:r>
+        <w:t xml:space="preserve"> ) to the store’s change listener. </w:t>
+      </w:r>
+      <w:r>
+        <w:t xml:space="preserve"> Dispatch an Action to TODO_FIND_ALL to get the initial data.</w:t>
       </w:r>
     </w:p>
     <w:p>
@@ -1376,17 +1904,16 @@
           <w:ilvl w:val="0"/>
           <w:numId w:val="0"/>
         </w:numPr>
-        <w:ind w:left="360" w:hanging="360"/>
       </w:pPr>
       <w:r>
         <w:rPr>
           <w:noProof/>
         </w:rPr>
         <w:drawing>
-          <wp:inline distT="0" distB="0" distL="0" distR="0" wp14:anchorId="21FEC027" wp14:editId="005A2ED7">
-            <wp:extent cx="5486400" cy="1343025"/>
-            <wp:effectExtent l="0" t="0" r="0" b="3175"/>
-            <wp:docPr id="8" name="Picture 8"/>
+          <wp:inline distT="0" distB="0" distL="0" distR="0" wp14:anchorId="3E9BC381" wp14:editId="2F90B8F7">
+            <wp:extent cx="5486400" cy="598805"/>
+            <wp:effectExtent l="0" t="0" r="0" b="10795"/>
+            <wp:docPr id="11" name="Picture 11"/>
             <wp:cNvGraphicFramePr>
               <a:graphicFrameLocks xmlns:a="http://schemas.openxmlformats.org/drawingml/2006/main" noChangeAspect="1"/>
             </wp:cNvGraphicFramePr>
@@ -1406,7 +1933,7 @@
                   <pic:spPr>
                     <a:xfrm>
                       <a:off x="0" y="0"/>
-                      <a:ext cx="5486400" cy="1343025"/>
+                      <a:ext cx="5486400" cy="598805"/>
                     </a:xfrm>
                     <a:prstGeom prst="rect">
                       <a:avLst/>
@@ -1424,13 +1951,28 @@
         <w:pStyle w:val="Step"/>
       </w:pPr>
       <w:r>
-        <w:t xml:space="preserve">In the above, remove the direct calls to the controller.  Insert a call to the TodoStore to register the method ( this._change ) to the store’s change listener. </w:t>
-      </w:r>
-      <w:r>
-        <w:t xml:space="preserve"> Dispatch an Action to TODO_FIND_ALL to get the initial data.</w:t>
-      </w:r>
-      <w:bookmarkStart w:id="0" w:name="_GoBack"/>
-      <w:bookmarkEnd w:id="0"/>
+        <w:t>In the above, unregister the listener from the store before the component unmounts.</w:t>
+      </w:r>
+      <w:r>
+        <w:t xml:space="preserve">  Use </w:t>
+      </w:r>
+      <w:proofErr w:type="spellStart"/>
+      <w:r>
+        <w:rPr>
+          <w:rStyle w:val="InlineCode"/>
+        </w:rPr>
+        <w:t>TodoStore.removeChangeListener</w:t>
+      </w:r>
+      <w:proofErr w:type="spellEnd"/>
+      <w:r>
+        <w:rPr>
+          <w:rStyle w:val="InlineCode"/>
+        </w:rPr>
+        <w:t>()</w:t>
+      </w:r>
+      <w:r>
+        <w:t>.</w:t>
+      </w:r>
     </w:p>
     <w:p>
       <w:pPr>
@@ -1445,10 +1987,10 @@
           <w:noProof/>
         </w:rPr>
         <w:drawing>
-          <wp:inline distT="0" distB="0" distL="0" distR="0" wp14:anchorId="3E9BC381" wp14:editId="2F90B8F7">
-            <wp:extent cx="5486400" cy="598805"/>
-            <wp:effectExtent l="0" t="0" r="0" b="10795"/>
-            <wp:docPr id="11" name="Picture 11"/>
+          <wp:inline distT="0" distB="0" distL="0" distR="0" wp14:anchorId="787C9821" wp14:editId="75D4077A">
+            <wp:extent cx="5486400" cy="712470"/>
+            <wp:effectExtent l="0" t="0" r="0" b="0"/>
+            <wp:docPr id="16" name="Picture 16"/>
             <wp:cNvGraphicFramePr>
               <a:graphicFrameLocks xmlns:a="http://schemas.openxmlformats.org/drawingml/2006/main" noChangeAspect="1"/>
             </wp:cNvGraphicFramePr>
@@ -1468,7 +2010,7 @@
                   <pic:spPr>
                     <a:xfrm>
                       <a:off x="0" y="0"/>
-                      <a:ext cx="5486400" cy="598805"/>
+                      <a:ext cx="5486400" cy="712470"/>
                     </a:xfrm>
                     <a:prstGeom prst="rect">
                       <a:avLst/>
@@ -1486,19 +2028,44 @@
         <w:pStyle w:val="Step"/>
       </w:pPr>
       <w:r>
-        <w:t>In the above, unregister the listener from the store before the component unmounts.</w:t>
-      </w:r>
-      <w:r>
-        <w:t xml:space="preserve">  Use </w:t>
-      </w:r>
-      <w:r>
-        <w:rPr>
-          <w:rStyle w:val="InlineCode"/>
-        </w:rPr>
-        <w:t>TodoStore.removeChangeListener()</w:t>
-      </w:r>
-      <w:r>
-        <w:t>.</w:t>
+        <w:t xml:space="preserve">In the above, implement the </w:t>
+      </w:r>
+      <w:r>
+        <w:rPr>
+          <w:rStyle w:val="InlineCode"/>
+        </w:rPr>
+        <w:t>_</w:t>
+      </w:r>
+      <w:proofErr w:type="gramStart"/>
+      <w:r>
+        <w:rPr>
+          <w:rStyle w:val="InlineCode"/>
+        </w:rPr>
+        <w:t>change(</w:t>
+      </w:r>
+      <w:proofErr w:type="gramEnd"/>
+      <w:r>
+        <w:rPr>
+          <w:rStyle w:val="InlineCode"/>
+        </w:rPr>
+        <w:t>)</w:t>
+      </w:r>
+      <w:r>
+        <w:t xml:space="preserve"> method.  It should get the current list of </w:t>
+      </w:r>
+      <w:proofErr w:type="spellStart"/>
+      <w:r>
+        <w:t>todo</w:t>
+      </w:r>
+      <w:proofErr w:type="spellEnd"/>
+      <w:r>
+        <w:t xml:space="preserve"> items from the store, and set </w:t>
+      </w:r>
+      <w:r>
+        <w:t>the number of items</w:t>
+      </w:r>
+      <w:r>
+        <w:t xml:space="preserve"> into the state.</w:t>
       </w:r>
     </w:p>
     <w:p>
@@ -1508,16 +2075,18 @@
           <w:ilvl w:val="0"/>
           <w:numId w:val="0"/>
         </w:numPr>
+        <w:ind w:left="360" w:hanging="360"/>
       </w:pPr>
       <w:r>
         <w:rPr>
           <w:noProof/>
         </w:rPr>
+        <w:lastRenderedPageBreak/>
         <w:drawing>
-          <wp:inline distT="0" distB="0" distL="0" distR="0" wp14:anchorId="787C9821" wp14:editId="75D4077A">
-            <wp:extent cx="5486400" cy="712470"/>
+          <wp:inline distT="0" distB="0" distL="0" distR="0" wp14:anchorId="5E59DAAF" wp14:editId="526CCDA8">
+            <wp:extent cx="5486400" cy="1506220"/>
             <wp:effectExtent l="0" t="0" r="0" b="0"/>
-            <wp:docPr id="16" name="Picture 16"/>
+            <wp:docPr id="10" name="Picture 10"/>
             <wp:cNvGraphicFramePr>
               <a:graphicFrameLocks xmlns:a="http://schemas.openxmlformats.org/drawingml/2006/main" noChangeAspect="1"/>
             </wp:cNvGraphicFramePr>
@@ -1537,7 +2106,7 @@
                   <pic:spPr>
                     <a:xfrm>
                       <a:off x="0" y="0"/>
-                      <a:ext cx="5486400" cy="712470"/>
+                      <a:ext cx="5486400" cy="1506220"/>
                     </a:xfrm>
                     <a:prstGeom prst="rect">
                       <a:avLst/>
@@ -1555,22 +2124,88 @@
         <w:pStyle w:val="Step"/>
       </w:pPr>
       <w:r>
-        <w:t xml:space="preserve">In the above, implement the </w:t>
-      </w:r>
-      <w:r>
-        <w:rPr>
-          <w:rStyle w:val="InlineCode"/>
-        </w:rPr>
-        <w:t>_change()</w:t>
-      </w:r>
-      <w:r>
-        <w:t xml:space="preserve"> method.  It should get the current list of todo items from the store, and set </w:t>
-      </w:r>
-      <w:r>
-        <w:t>the number of items</w:t>
-      </w:r>
-      <w:r>
-        <w:t xml:space="preserve"> into the state.</w:t>
+        <w:t xml:space="preserve">In the above, remove the direct calls to the controller and replace them with calls to the Dispatcher.  Notice the calls do not directly update the state.  The change listener, </w:t>
+      </w:r>
+      <w:r>
+        <w:rPr>
+          <w:rStyle w:val="InlineCode"/>
+        </w:rPr>
+        <w:t>_</w:t>
+      </w:r>
+      <w:proofErr w:type="gramStart"/>
+      <w:r>
+        <w:rPr>
+          <w:rStyle w:val="InlineCode"/>
+        </w:rPr>
+        <w:t>change(</w:t>
+      </w:r>
+      <w:proofErr w:type="gramEnd"/>
+      <w:r>
+        <w:rPr>
+          <w:rStyle w:val="InlineCode"/>
+        </w:rPr>
+        <w:t>)</w:t>
+      </w:r>
+      <w:r>
+        <w:t xml:space="preserve">, does this automatically when the </w:t>
+      </w:r>
+      <w:proofErr w:type="spellStart"/>
+      <w:r>
+        <w:t>todo</w:t>
+      </w:r>
+      <w:proofErr w:type="spellEnd"/>
+      <w:r>
+        <w:t xml:space="preserve"> list changes.</w:t>
+      </w:r>
+    </w:p>
+    <w:p>
+      <w:pPr>
+        <w:pStyle w:val="Step"/>
+      </w:pPr>
+      <w:r>
+        <w:t xml:space="preserve">Restart the server and the </w:t>
+      </w:r>
+      <w:proofErr w:type="spellStart"/>
+      <w:r>
+        <w:t>Todo</w:t>
+      </w:r>
+      <w:proofErr w:type="spellEnd"/>
+      <w:r>
+        <w:t xml:space="preserve"> application should continue to work.</w:t>
+      </w:r>
+    </w:p>
+    <w:p>
+      <w:pPr>
+        <w:pStyle w:val="Heading1"/>
+      </w:pPr>
+      <w:r>
+        <w:t>Add the Store Listener to the &lt;Status&gt; Component</w:t>
+      </w:r>
+    </w:p>
+    <w:p/>
+    <w:p>
+      <w:pPr>
+        <w:pStyle w:val="Step"/>
+      </w:pPr>
+      <w:r>
+        <w:t xml:space="preserve">Examine the &lt;Status&gt; component from </w:t>
+      </w:r>
+      <w:proofErr w:type="spellStart"/>
+      <w:r>
+        <w:rPr>
+          <w:rStyle w:val="InlineCode"/>
+        </w:rPr>
+        <w:t>src</w:t>
+      </w:r>
+      <w:proofErr w:type="spellEnd"/>
+      <w:r>
+        <w:rPr>
+          <w:rStyle w:val="InlineCode"/>
+        </w:rPr>
+        <w:t>/components/Status.js</w:t>
+      </w:r>
+      <w:r>
+        <w:t xml:space="preserve"> below.</w:t>
       </w:r>
     </w:p>
     <w:p>
@@ -1586,12 +2221,11 @@
         <w:rPr>
           <w:noProof/>
         </w:rPr>
-        <w:lastRenderedPageBreak/>
         <w:drawing>
-          <wp:inline distT="0" distB="0" distL="0" distR="0" wp14:anchorId="5E59DAAF" wp14:editId="526CCDA8">
-            <wp:extent cx="5486400" cy="1506220"/>
-            <wp:effectExtent l="0" t="0" r="0" b="0"/>
-            <wp:docPr id="10" name="Picture 10"/>
+          <wp:inline distT="0" distB="0" distL="0" distR="0" wp14:anchorId="05E0F7BC" wp14:editId="72473CD7">
+            <wp:extent cx="5486400" cy="676275"/>
+            <wp:effectExtent l="0" t="0" r="0" b="9525"/>
+            <wp:docPr id="12" name="Picture 12"/>
             <wp:cNvGraphicFramePr>
               <a:graphicFrameLocks xmlns:a="http://schemas.openxmlformats.org/drawingml/2006/main" noChangeAspect="1"/>
             </wp:cNvGraphicFramePr>
@@ -1611,7 +2245,7 @@
                   <pic:spPr>
                     <a:xfrm>
                       <a:off x="0" y="0"/>
-                      <a:ext cx="5486400" cy="1506220"/>
+                      <a:ext cx="5486400" cy="676275"/>
                     </a:xfrm>
                     <a:prstGeom prst="rect">
                       <a:avLst/>
@@ -1629,50 +2263,15 @@
         <w:pStyle w:val="Step"/>
       </w:pPr>
       <w:r>
-        <w:t xml:space="preserve">In the above, remove the direct calls to the controller and replace them with calls to the Dispatcher.  Notice the calls do not directly update the state.  The change listener, </w:t>
-      </w:r>
-      <w:r>
-        <w:rPr>
-          <w:rStyle w:val="InlineCode"/>
-        </w:rPr>
-        <w:t>_change()</w:t>
-      </w:r>
-      <w:r>
-        <w:t>, does this automatically when the todo list changes.</w:t>
-      </w:r>
-    </w:p>
-    <w:p>
-      <w:pPr>
-        <w:pStyle w:val="Step"/>
-      </w:pPr>
-      <w:r>
-        <w:t>Restart the server and the Todo application should continue to work.</w:t>
-      </w:r>
-    </w:p>
-    <w:p>
-      <w:pPr>
-        <w:pStyle w:val="Heading1"/>
-      </w:pPr>
-      <w:r>
-        <w:t>Add the Store Listener to the &lt;Status&gt; Component</w:t>
-      </w:r>
-    </w:p>
-    <w:p/>
-    <w:p>
-      <w:pPr>
-        <w:pStyle w:val="Step"/>
-      </w:pPr>
-      <w:r>
-        <w:t xml:space="preserve">Examine the &lt;Status&gt; component from </w:t>
-      </w:r>
-      <w:r>
-        <w:rPr>
-          <w:rStyle w:val="InlineCode"/>
-        </w:rPr>
-        <w:t>src/components/Status.js</w:t>
-      </w:r>
-      <w:r>
-        <w:t xml:space="preserve"> below.</w:t>
+        <w:t xml:space="preserve">In the above, import the </w:t>
+      </w:r>
+      <w:proofErr w:type="spellStart"/>
+      <w:r>
+        <w:t>todo</w:t>
+      </w:r>
+      <w:proofErr w:type="spellEnd"/>
+      <w:r>
+        <w:t>-store</w:t>
       </w:r>
     </w:p>
     <w:p>
@@ -1689,10 +2288,10 @@
           <w:noProof/>
         </w:rPr>
         <w:drawing>
-          <wp:inline distT="0" distB="0" distL="0" distR="0" wp14:anchorId="05E0F7BC" wp14:editId="72473CD7">
-            <wp:extent cx="5486400" cy="676275"/>
-            <wp:effectExtent l="0" t="0" r="0" b="9525"/>
-            <wp:docPr id="12" name="Picture 12"/>
+          <wp:inline distT="0" distB="0" distL="0" distR="0" wp14:anchorId="184FF76F" wp14:editId="68A66DE3">
+            <wp:extent cx="5486400" cy="1215390"/>
+            <wp:effectExtent l="0" t="0" r="0" b="3810"/>
+            <wp:docPr id="14" name="Picture 14"/>
             <wp:cNvGraphicFramePr>
               <a:graphicFrameLocks xmlns:a="http://schemas.openxmlformats.org/drawingml/2006/main" noChangeAspect="1"/>
             </wp:cNvGraphicFramePr>
@@ -1712,7 +2311,7 @@
                   <pic:spPr>
                     <a:xfrm>
                       <a:off x="0" y="0"/>
-                      <a:ext cx="5486400" cy="676275"/>
+                      <a:ext cx="5486400" cy="1215390"/>
                     </a:xfrm>
                     <a:prstGeom prst="rect">
                       <a:avLst/>
@@ -1730,7 +2329,7 @@
         <w:pStyle w:val="Step"/>
       </w:pPr>
       <w:r>
-        <w:t>In the above, import the todo-store</w:t>
+        <w:t>In the above, add and remove the event listener.</w:t>
       </w:r>
     </w:p>
     <w:p>
@@ -1740,17 +2339,16 @@
           <w:ilvl w:val="0"/>
           <w:numId w:val="0"/>
         </w:numPr>
-        <w:ind w:left="360" w:hanging="360"/>
       </w:pPr>
       <w:r>
         <w:rPr>
           <w:noProof/>
         </w:rPr>
         <w:drawing>
-          <wp:inline distT="0" distB="0" distL="0" distR="0" wp14:anchorId="184FF76F" wp14:editId="68A66DE3">
-            <wp:extent cx="5486400" cy="1215390"/>
-            <wp:effectExtent l="0" t="0" r="0" b="3810"/>
-            <wp:docPr id="14" name="Picture 14"/>
+          <wp:inline distT="0" distB="0" distL="0" distR="0" wp14:anchorId="7E95C980" wp14:editId="4DF08ECA">
+            <wp:extent cx="5486400" cy="699135"/>
+            <wp:effectExtent l="0" t="0" r="0" b="12065"/>
+            <wp:docPr id="15" name="Picture 15"/>
             <wp:cNvGraphicFramePr>
               <a:graphicFrameLocks xmlns:a="http://schemas.openxmlformats.org/drawingml/2006/main" noChangeAspect="1"/>
             </wp:cNvGraphicFramePr>
@@ -1770,63 +2368,6 @@
                   <pic:spPr>
                     <a:xfrm>
                       <a:off x="0" y="0"/>
-                      <a:ext cx="5486400" cy="1215390"/>
-                    </a:xfrm>
-                    <a:prstGeom prst="rect">
-                      <a:avLst/>
-                    </a:prstGeom>
-                  </pic:spPr>
-                </pic:pic>
-              </a:graphicData>
-            </a:graphic>
-          </wp:inline>
-        </w:drawing>
-      </w:r>
-    </w:p>
-    <w:p>
-      <w:pPr>
-        <w:pStyle w:val="Step"/>
-      </w:pPr>
-      <w:r>
-        <w:t>In the above, add and remove the event listener.</w:t>
-      </w:r>
-    </w:p>
-    <w:p>
-      <w:pPr>
-        <w:pStyle w:val="Step"/>
-        <w:numPr>
-          <w:ilvl w:val="0"/>
-          <w:numId w:val="0"/>
-        </w:numPr>
-      </w:pPr>
-      <w:r>
-        <w:rPr>
-          <w:noProof/>
-        </w:rPr>
-        <w:drawing>
-          <wp:inline distT="0" distB="0" distL="0" distR="0" wp14:anchorId="7E95C980" wp14:editId="4DF08ECA">
-            <wp:extent cx="5486400" cy="699135"/>
-            <wp:effectExtent l="0" t="0" r="0" b="12065"/>
-            <wp:docPr id="15" name="Picture 15"/>
-            <wp:cNvGraphicFramePr>
-              <a:graphicFrameLocks xmlns:a="http://schemas.openxmlformats.org/drawingml/2006/main" noChangeAspect="1"/>
-            </wp:cNvGraphicFramePr>
-            <a:graphic xmlns:a="http://schemas.openxmlformats.org/drawingml/2006/main">
-              <a:graphicData uri="http://schemas.openxmlformats.org/drawingml/2006/picture">
-                <pic:pic xmlns:pic="http://schemas.openxmlformats.org/drawingml/2006/picture">
-                  <pic:nvPicPr>
-                    <pic:cNvPr id="1" name=""/>
-                    <pic:cNvPicPr/>
-                  </pic:nvPicPr>
-                  <pic:blipFill>
-                    <a:blip r:embed="rId23"/>
-                    <a:stretch>
-                      <a:fillRect/>
-                    </a:stretch>
-                  </pic:blipFill>
-                  <pic:spPr>
-                    <a:xfrm>
-                      <a:off x="0" y="0"/>
                       <a:ext cx="5486400" cy="699135"/>
                     </a:xfrm>
                     <a:prstGeom prst="rect">
@@ -1845,7 +2386,23 @@
         <w:pStyle w:val="Step"/>
       </w:pPr>
       <w:r>
-        <w:t xml:space="preserve">In the above, implement the change listener.  The store calls this method when the todo list changes.  Get the todo list, calculate the length, and set the state variable, </w:t>
+        <w:t xml:space="preserve">In the above, implement the change listener.  The store calls this method when the </w:t>
+      </w:r>
+      <w:proofErr w:type="spellStart"/>
+      <w:r>
+        <w:t>todo</w:t>
+      </w:r>
+      <w:proofErr w:type="spellEnd"/>
+      <w:r>
+        <w:t xml:space="preserve"> list changes.  Get the </w:t>
+      </w:r>
+      <w:proofErr w:type="spellStart"/>
+      <w:r>
+        <w:t>todo</w:t>
+      </w:r>
+      <w:proofErr w:type="spellEnd"/>
+      <w:r>
+        <w:t xml:space="preserve"> list, calculate the length, and set the state variable, </w:t>
       </w:r>
       <w:r>
         <w:rPr>
@@ -1867,7 +2424,7 @@
       <w:r>
         <w:t xml:space="preserve">tart the server and open the browser to </w:t>
       </w:r>
-      <w:hyperlink r:id="rId24" w:history="1">
+      <w:hyperlink r:id="rId23" w:history="1">
         <w:r>
           <w:rPr>
             <w:rStyle w:val="Hyperlink"/>
@@ -1902,7 +2459,39 @@
         <w:pStyle w:val="Step"/>
       </w:pPr>
       <w:r>
-        <w:t>This seems like a lot of extra work surrounding the todo-controller with the Flux wrapper.  However, Flux provides a single entry point to the store.  So any component can modify the store and the store informs all components when the store changes.  Hmmmm… seems like the Observer pattern.</w:t>
+        <w:t xml:space="preserve">This seems like a lot of extra work surrounding the </w:t>
+      </w:r>
+      <w:proofErr w:type="spellStart"/>
+      <w:r>
+        <w:t>todo</w:t>
+      </w:r>
+      <w:proofErr w:type="spellEnd"/>
+      <w:r>
+        <w:t xml:space="preserve">-controller with the Flux wrapper.  However, Flux provides a </w:t>
+      </w:r>
+      <w:proofErr w:type="gramStart"/>
+      <w:r>
+        <w:t>single entry</w:t>
+      </w:r>
+      <w:proofErr w:type="gramEnd"/>
+      <w:r>
+        <w:t xml:space="preserve"> point to the store.  </w:t>
+      </w:r>
+      <w:proofErr w:type="gramStart"/>
+      <w:r>
+        <w:t>So</w:t>
+      </w:r>
+      <w:proofErr w:type="gramEnd"/>
+      <w:r>
+        <w:t xml:space="preserve"> any component can modify the store and the store informs all components when the store changes.  </w:t>
+      </w:r>
+      <w:proofErr w:type="spellStart"/>
+      <w:r>
+        <w:t>Hmmmm</w:t>
+      </w:r>
+      <w:proofErr w:type="spellEnd"/>
+      <w:r>
+        <w:t>… seems like the Observer pattern.</w:t>
       </w:r>
     </w:p>
     <w:p>
@@ -1935,8 +2524,8 @@
       </w:r>
     </w:p>
     <w:sectPr>
-      <w:headerReference w:type="default" r:id="rId25"/>
-      <w:footerReference w:type="default" r:id="rId26"/>
+      <w:headerReference w:type="default" r:id="rId24"/>
+      <w:footerReference w:type="default" r:id="rId25"/>
       <w:pgSz w:w="12240" w:h="15840"/>
       <w:pgMar w:top="1440" w:right="1800" w:bottom="1440" w:left="1800" w:header="475" w:footer="475" w:gutter="0"/>
       <w:cols w:space="720"/>
@@ -2015,7 +2604,7 @@
         <w:noProof/>
         <w:sz w:val="22"/>
       </w:rPr>
-      <w:t>5</w:t>
+      <w:t>1</w:t>
     </w:r>
     <w:r>
       <w:rPr>
@@ -4596,7 +5185,7 @@
 </file>
 
 <file path=customXml/itemProps1.xml><?xml version="1.0" encoding="utf-8"?>
-<ds:datastoreItem xmlns:ds="http://schemas.openxmlformats.org/officeDocument/2006/customXml" ds:itemID="{402B1E48-E7D2-FB47-BFDE-6DBC4C73BF44}">
+<ds:datastoreItem xmlns:ds="http://schemas.openxmlformats.org/officeDocument/2006/customXml" ds:itemID="{62DB4D10-4272-0548-BA8B-B8443C56B730}">
   <ds:schemaRefs>
     <ds:schemaRef ds:uri="http://schemas.openxmlformats.org/officeDocument/2006/bibliography"/>
   </ds:schemaRefs>

</xml_diff>